<commit_message>
Update wk 7 report
</commit_message>
<xml_diff>
--- a/Class Bullcrap/Senior+Design+II+Wk+7+Progress+Report+Team+13.docx
+++ b/Class Bullcrap/Senior+Design+II+Wk+7+Progress+Report+Team+13.docx
@@ -9,15 +9,7 @@
         </w:rPr>
       </w:pPr>
       <w:r>
-        <w:t xml:space="preserve">Senior Design II </w:t>
-      </w:r>
-      <w:proofErr w:type="spellStart"/>
-      <w:r>
-        <w:t>Wk</w:t>
-      </w:r>
-      <w:proofErr w:type="spellEnd"/>
-      <w:r>
-        <w:t xml:space="preserve"> 7 Progress Report Team: </w:t>
+        <w:t xml:space="preserve">Senior Design II Wk 7 Progress Report Team: </w:t>
       </w:r>
       <w:r>
         <w:rPr>
@@ -71,15 +63,7 @@
         <w:t>To:</w:t>
       </w:r>
       <w:r>
-        <w:t xml:space="preserve"> Dr. </w:t>
-      </w:r>
-      <w:proofErr w:type="spellStart"/>
-      <w:r>
-        <w:t>Harackiewicz</w:t>
-      </w:r>
-      <w:proofErr w:type="spellEnd"/>
-      <w:r>
-        <w:t xml:space="preserve"> and Dr. Weston</w:t>
+        <w:t xml:space="preserve"> Dr. Harackiewicz and Dr. Weston</w:t>
       </w:r>
     </w:p>
     <w:p>
@@ -95,7 +79,12 @@
         <w:t>Re:</w:t>
       </w:r>
       <w:r>
-        <w:t xml:space="preserve"> Team 75’s week 8 Memo</w:t>
+        <w:t xml:space="preserve"> Team 75 Week 7 Progress Report</w:t>
+      </w:r>
+      <w:bookmarkStart w:id="0" w:name="_GoBack"/>
+      <w:bookmarkEnd w:id="0"/>
+      <w:r>
+        <w:t xml:space="preserve"> Memo</w:t>
       </w:r>
     </w:p>
     <w:p>
@@ -130,8 +119,6 @@
         <w:lastRenderedPageBreak/>
         <w:tab/>
       </w:r>
-      <w:bookmarkStart w:id="0" w:name="_GoBack"/>
-      <w:bookmarkEnd w:id="0"/>
     </w:p>
     <w:p>
       <w:r>

</xml_diff>

<commit_message>
Update Week 7 (from Chance)
</commit_message>
<xml_diff>
--- a/Class Bullcrap/Senior+Design+II+Wk+7+Progress+Report+Team+13.docx
+++ b/Class Bullcrap/Senior+Design+II+Wk+7+Progress+Report+Team+13.docx
@@ -9,7 +9,15 @@
         </w:rPr>
       </w:pPr>
       <w:r>
-        <w:t xml:space="preserve">Senior Design II Wk 7 Progress Report Team: </w:t>
+        <w:t xml:space="preserve">Senior Design II </w:t>
+      </w:r>
+      <w:proofErr w:type="spellStart"/>
+      <w:r>
+        <w:t>Wk</w:t>
+      </w:r>
+      <w:proofErr w:type="spellEnd"/>
+      <w:r>
+        <w:t xml:space="preserve"> 7 Progress Report Team: </w:t>
       </w:r>
       <w:r>
         <w:rPr>
@@ -45,11 +53,19 @@
       </w:r>
     </w:p>
     <w:p>
+      <w:pPr>
+        <w:spacing w:after="0" w:line="240" w:lineRule="auto"/>
+        <w:contextualSpacing/>
+      </w:pPr>
       <w:r>
         <w:br w:type="page"/>
       </w:r>
     </w:p>
     <w:p>
+      <w:pPr>
+        <w:spacing w:after="0" w:line="240" w:lineRule="auto"/>
+        <w:contextualSpacing/>
+      </w:pPr>
       <w:r>
         <w:lastRenderedPageBreak/>
         <w:t>Date:</w:t>
@@ -59,14 +75,30 @@
       </w:r>
     </w:p>
     <w:p>
+      <w:pPr>
+        <w:spacing w:after="0" w:line="240" w:lineRule="auto"/>
+        <w:contextualSpacing/>
+      </w:pPr>
       <w:r>
         <w:t>To:</w:t>
       </w:r>
       <w:r>
-        <w:t xml:space="preserve"> Dr. Harackiewicz and Dr. Weston</w:t>
-      </w:r>
-    </w:p>
-    <w:p>
+        <w:t xml:space="preserve"> Dr. </w:t>
+      </w:r>
+      <w:proofErr w:type="spellStart"/>
+      <w:r>
+        <w:t>Harackiewicz</w:t>
+      </w:r>
+      <w:proofErr w:type="spellEnd"/>
+      <w:r>
+        <w:t xml:space="preserve"> and Dr. Weston</w:t>
+      </w:r>
+    </w:p>
+    <w:p>
+      <w:pPr>
+        <w:spacing w:after="0" w:line="240" w:lineRule="auto"/>
+        <w:contextualSpacing/>
+      </w:pPr>
       <w:r>
         <w:t>From:</w:t>
       </w:r>
@@ -75,22 +107,95 @@
       </w:r>
     </w:p>
     <w:p>
+      <w:pPr>
+        <w:spacing w:after="0" w:line="240" w:lineRule="auto"/>
+        <w:contextualSpacing/>
+      </w:pPr>
       <w:r>
         <w:t>Re:</w:t>
       </w:r>
       <w:r>
-        <w:t xml:space="preserve"> Team 75 Week 7 Progress Report</w:t>
-      </w:r>
+        <w:t xml:space="preserve"> Team 75’s week 8 Memo</w:t>
+      </w:r>
+    </w:p>
+    <w:p>
+      <w:pPr>
+        <w:spacing w:after="0" w:line="240" w:lineRule="auto"/>
+        <w:contextualSpacing/>
+      </w:pPr>
+    </w:p>
+    <w:p>
+      <w:pPr>
+        <w:spacing w:after="0" w:line="240" w:lineRule="auto"/>
+        <w:contextualSpacing/>
+      </w:pPr>
+      <w:r>
+        <w:t xml:space="preserve">      </w:t>
+      </w:r>
+      <w:r>
+        <w:t xml:space="preserve">     In this memo we will would like to catch you up on what has been going on in Project PAM, the first full open source DLP Printer.  Overall the project is going pretty smoothly, but there a few hick ups that have come up that we are working on.  The first thing is still the lack of funds to buy a projector that we have talked about before.  The crowdsourcing is slowly bringing in funds that should help cover the cost.  We are currently working on a plan to GD and T the parts of the project.  Another issue we are running into is the source code we are using as a basis has several bugs.  Dan is currently working on codi</w:t>
+      </w:r>
+      <w:r>
+        <w:t xml:space="preserve">ng out these bugs and issues.  </w:t>
+      </w:r>
+    </w:p>
+    <w:p>
+      <w:pPr>
+        <w:spacing w:after="0" w:line="240" w:lineRule="auto"/>
+        <w:contextualSpacing/>
+      </w:pPr>
       <w:bookmarkStart w:id="0" w:name="_GoBack"/>
       <w:bookmarkEnd w:id="0"/>
-      <w:r>
-        <w:t xml:space="preserve"> Memo</w:t>
-      </w:r>
-    </w:p>
-    <w:p>
-      <w:r>
-        <w:t xml:space="preserve">      </w:t>
-      </w:r>
+    </w:p>
+    <w:p>
+      <w:pPr>
+        <w:spacing w:after="0" w:line="240" w:lineRule="auto"/>
+        <w:contextualSpacing/>
+      </w:pPr>
+      <w:r>
+        <w:t xml:space="preserve">     Since the proposal we have not had any major design changes.  We have been able to complete system test for the linear motion control.  We have changed the initial shield of the Arduino to allow the users a more user friendly interface.  </w:t>
+      </w:r>
+    </w:p>
+    <w:p>
+      <w:pPr>
+        <w:spacing w:after="0" w:line="240" w:lineRule="auto"/>
+        <w:contextualSpacing/>
+      </w:pPr>
+    </w:p>
+    <w:p>
+      <w:pPr>
+        <w:spacing w:after="0" w:line="240" w:lineRule="auto"/>
+        <w:contextualSpacing/>
+      </w:pPr>
+      <w:r>
+        <w:t xml:space="preserve">    At this point we do not need anything from the management or client.</w:t>
+      </w:r>
+    </w:p>
+    <w:p>
+      <w:pPr>
+        <w:spacing w:after="0" w:line="240" w:lineRule="auto"/>
+        <w:contextualSpacing/>
+      </w:pPr>
+    </w:p>
+    <w:p>
+      <w:pPr>
+        <w:spacing w:after="0" w:line="240" w:lineRule="auto"/>
+        <w:contextualSpacing/>
+      </w:pPr>
+      <w:r>
+        <w:t>Have a wonderful day,</w:t>
+      </w:r>
+    </w:p>
+    <w:p>
+      <w:pPr>
+        <w:spacing w:after="0" w:line="240" w:lineRule="auto"/>
+        <w:contextualSpacing/>
+      </w:pPr>
+      <w:r>
+        <w:t>Project PAM</w:t>
+      </w:r>
+    </w:p>
+    <w:p>
       <w:r>
         <w:br w:type="page"/>
       </w:r>

</xml_diff>